<commit_message>
7 funcs done and tested
Se crearon y codificaron 7 funciones de las 12
</commit_message>
<xml_diff>
--- a/OpenAPI-Prototipos/Segundo Prototipo/srs/Software Requirements Specification.docx
+++ b/OpenAPI-Prototipos/Segundo Prototipo/srs/Software Requirements Specification.docx
@@ -22,7 +22,55 @@
           <w:szCs w:val="28"/>
           <w:lang w:val="es-MX"/>
         </w:rPr>
-        <w:t xml:space="preserve">Software Requirements Specification. </w:t>
+        <w:t xml:space="preserve">Software </w:t>
+      </w:r>
+      <w:proofErr w:type="spellStart"/>
+      <w:r>
+        <w:rPr>
+          <w:rFonts w:ascii="Times New Roman" w:hAnsi="Times New Roman" w:cs="Times New Roman"/>
+          <w:b/>
+          <w:bCs/>
+          <w:sz w:val="28"/>
+          <w:szCs w:val="28"/>
+          <w:lang w:val="es-MX"/>
+        </w:rPr>
+        <w:t>Requirements</w:t>
+      </w:r>
+      <w:proofErr w:type="spellEnd"/>
+      <w:r>
+        <w:rPr>
+          <w:rFonts w:ascii="Times New Roman" w:hAnsi="Times New Roman" w:cs="Times New Roman"/>
+          <w:b/>
+          <w:bCs/>
+          <w:sz w:val="28"/>
+          <w:szCs w:val="28"/>
+          <w:lang w:val="es-MX"/>
+        </w:rPr>
+        <w:t xml:space="preserve"> </w:t>
+      </w:r>
+      <w:proofErr w:type="spellStart"/>
+      <w:r>
+        <w:rPr>
+          <w:rFonts w:ascii="Times New Roman" w:hAnsi="Times New Roman" w:cs="Times New Roman"/>
+          <w:b/>
+          <w:bCs/>
+          <w:sz w:val="28"/>
+          <w:szCs w:val="28"/>
+          <w:lang w:val="es-MX"/>
+        </w:rPr>
+        <w:t>Specification</w:t>
+      </w:r>
+      <w:proofErr w:type="spellEnd"/>
+      <w:r>
+        <w:rPr>
+          <w:rFonts w:ascii="Times New Roman" w:hAnsi="Times New Roman" w:cs="Times New Roman"/>
+          <w:b/>
+          <w:bCs/>
+          <w:sz w:val="28"/>
+          <w:szCs w:val="28"/>
+          <w:lang w:val="es-MX"/>
+        </w:rPr>
+        <w:t xml:space="preserve">. </w:t>
       </w:r>
     </w:p>
     <w:p>
@@ -95,7 +143,21 @@
           <w:rFonts w:ascii="Times New Roman" w:hAnsi="Times New Roman" w:cs="Times New Roman"/>
           <w:lang w:val="es-MX"/>
         </w:rPr>
-        <w:t xml:space="preserve">Desarrollar un prototipo de API abierta que contenga los datos abiertos del sector salud, en especifico los datos de mortalidad de México. </w:t>
+        <w:t xml:space="preserve">Desarrollar un prototipo de API abierta que contenga los datos abiertos del sector salud, en </w:t>
+      </w:r>
+      <w:r>
+        <w:rPr>
+          <w:rFonts w:ascii="Times New Roman" w:hAnsi="Times New Roman" w:cs="Times New Roman"/>
+          <w:lang w:val="es-MX"/>
+        </w:rPr>
+        <w:t>específico</w:t>
+      </w:r>
+      <w:r>
+        <w:rPr>
+          <w:rFonts w:ascii="Times New Roman" w:hAnsi="Times New Roman" w:cs="Times New Roman"/>
+          <w:lang w:val="es-MX"/>
+        </w:rPr>
+        <w:t xml:space="preserve"> los datos de mortalidad de México. </w:t>
       </w:r>
     </w:p>
     <w:p>
@@ -107,6 +169,29 @@
           <w:lang w:val="es-MX"/>
         </w:rPr>
       </w:pPr>
+      <w:r>
+        <w:rPr>
+          <w:rFonts w:ascii="Times New Roman" w:hAnsi="Times New Roman" w:cs="Times New Roman"/>
+          <w:lang w:val="es-MX"/>
+        </w:rPr>
+        <w:t xml:space="preserve">Se </w:t>
+      </w:r>
+      <w:proofErr w:type="spellStart"/>
+      <w:r>
+        <w:rPr>
+          <w:rFonts w:ascii="Times New Roman" w:hAnsi="Times New Roman" w:cs="Times New Roman"/>
+          <w:lang w:val="es-MX"/>
+        </w:rPr>
+        <w:t>c</w:t>
+      </w:r>
+      <w:r>
+        <w:rPr>
+          <w:rFonts w:ascii="Times New Roman" w:hAnsi="Times New Roman" w:cs="Times New Roman"/>
+          <w:lang w:val="es-MX"/>
+        </w:rPr>
+        <w:t>co</w:t>
+      </w:r>
+      <w:proofErr w:type="spellEnd"/>
     </w:p>
     <w:p>
       <w:pPr>
@@ -355,7 +440,23 @@
           <w:rFonts w:ascii="Times New Roman" w:hAnsi="Times New Roman" w:cs="Times New Roman"/>
           <w:lang w:val="es-MX"/>
         </w:rPr>
-        <w:t xml:space="preserve">debe cumplir con los estándares de APIs abiertas. </w:t>
+        <w:t xml:space="preserve">debe cumplir con los estándares de </w:t>
+      </w:r>
+      <w:proofErr w:type="spellStart"/>
+      <w:r>
+        <w:rPr>
+          <w:rFonts w:ascii="Times New Roman" w:hAnsi="Times New Roman" w:cs="Times New Roman"/>
+          <w:lang w:val="es-MX"/>
+        </w:rPr>
+        <w:t>APIs</w:t>
+      </w:r>
+      <w:proofErr w:type="spellEnd"/>
+      <w:r>
+        <w:rPr>
+          <w:rFonts w:ascii="Times New Roman" w:hAnsi="Times New Roman" w:cs="Times New Roman"/>
+          <w:lang w:val="es-MX"/>
+        </w:rPr>
+        <w:t xml:space="preserve"> abiertas. </w:t>
       </w:r>
     </w:p>
     <w:p>
@@ -415,7 +516,23 @@
           <w:rFonts w:ascii="Times New Roman" w:hAnsi="Times New Roman" w:cs="Times New Roman"/>
           <w:lang w:val="es-MX"/>
         </w:rPr>
-        <w:t>es validada por medio de pruebas con librerías de Python y la herramienta Postman.</w:t>
+        <w:t xml:space="preserve">es validada por medio de pruebas con librerías de Python y la herramienta </w:t>
+      </w:r>
+      <w:proofErr w:type="spellStart"/>
+      <w:r>
+        <w:rPr>
+          <w:rFonts w:ascii="Times New Roman" w:hAnsi="Times New Roman" w:cs="Times New Roman"/>
+          <w:lang w:val="es-MX"/>
+        </w:rPr>
+        <w:t>Postman</w:t>
+      </w:r>
+      <w:proofErr w:type="spellEnd"/>
+      <w:r>
+        <w:rPr>
+          <w:rFonts w:ascii="Times New Roman" w:hAnsi="Times New Roman" w:cs="Times New Roman"/>
+          <w:lang w:val="es-MX"/>
+        </w:rPr>
+        <w:t>.</w:t>
       </w:r>
     </w:p>
     <w:p>

</xml_diff>